<commit_message>
switch local code svn to google code
</commit_message>
<xml_diff>
--- a/docs/初步匹配结果.docx
+++ b/docs/初步匹配结果.docx
@@ -3,16 +3,17 @@
 <w:document xmlns:ve="http://schemas.openxmlformats.org/markup-compatibility/2006" xmlns:o="urn:schemas-microsoft-com:office:office" xmlns:r="http://schemas.openxmlformats.org/officeDocument/2006/relationships" xmlns:m="http://schemas.openxmlformats.org/officeDocument/2006/math" xmlns:v="urn:schemas-microsoft-com:vml" xmlns:wp="http://schemas.openxmlformats.org/drawingml/2006/wordprocessingDrawing" xmlns:w10="urn:schemas-microsoft-com:office:word" xmlns:w="http://schemas.openxmlformats.org/wordprocessingml/2006/main" xmlns:wne="http://schemas.microsoft.com/office/word/2006/wordml">
   <w:body>
     <w:p>
-      <w:pPr>
-        <w:rPr>
-          <w:rFonts w:hint="eastAsia"/>
-        </w:rPr>
-      </w:pPr>
       <w:r>
         <w:rPr>
           <w:rFonts w:hint="eastAsia"/>
         </w:rPr>
         <w:t>母板</w:t>
+      </w:r>
+      <w:r>
+        <w:rPr>
+          <w:rFonts w:hint="eastAsia"/>
+        </w:rPr>
+        <w:t>。。。。。。。。。。。。</w:t>
       </w:r>
     </w:p>
     <w:p>
@@ -52,7 +53,7 @@
                     </pic:cNvPicPr>
                   </pic:nvPicPr>
                   <pic:blipFill>
-                    <a:blip r:embed="rId4"/>
+                    <a:blip r:embed="rId6"/>
                     <a:srcRect/>
                     <a:stretch>
                       <a:fillRect/>
@@ -81,19 +82,8 @@
         </w:drawing>
       </w:r>
     </w:p>
-    <w:p>
-      <w:pPr>
-        <w:rPr>
-          <w:rFonts w:hint="eastAsia"/>
-        </w:rPr>
-      </w:pPr>
-    </w:p>
-    <w:p>
-      <w:pPr>
-        <w:rPr>
-          <w:rFonts w:hint="eastAsia"/>
-        </w:rPr>
-      </w:pPr>
+    <w:p/>
+    <w:p>
       <w:r>
         <w:rPr>
           <w:rFonts w:hint="eastAsia"/>
@@ -102,11 +92,6 @@
       </w:r>
     </w:p>
     <w:p>
-      <w:pPr>
-        <w:rPr>
-          <w:rFonts w:hint="eastAsia"/>
-        </w:rPr>
-      </w:pPr>
       <w:r>
         <w:rPr>
           <w:rFonts w:hint="eastAsia"/>
@@ -175,7 +160,7 @@
                     </pic:cNvPicPr>
                   </pic:nvPicPr>
                   <pic:blipFill>
-                    <a:blip r:embed="rId5"/>
+                    <a:blip r:embed="rId7"/>
                     <a:srcRect/>
                     <a:stretch>
                       <a:fillRect/>
@@ -204,26 +189,9 @@
         </w:drawing>
       </w:r>
     </w:p>
-    <w:p>
-      <w:pPr>
-        <w:rPr>
-          <w:rFonts w:hint="eastAsia"/>
-        </w:rPr>
-      </w:pPr>
-    </w:p>
-    <w:p>
-      <w:pPr>
-        <w:rPr>
-          <w:rFonts w:hint="eastAsia"/>
-        </w:rPr>
-      </w:pPr>
-    </w:p>
-    <w:p>
-      <w:pPr>
-        <w:rPr>
-          <w:rFonts w:hint="eastAsia"/>
-        </w:rPr>
-      </w:pPr>
+    <w:p/>
+    <w:p/>
+    <w:p>
       <w:r>
         <w:rPr>
           <w:rFonts w:hint="eastAsia"/>
@@ -232,11 +200,6 @@
       </w:r>
     </w:p>
     <w:p>
-      <w:pPr>
-        <w:rPr>
-          <w:rFonts w:hint="eastAsia"/>
-        </w:rPr>
-      </w:pPr>
       <w:r>
         <w:rPr>
           <w:rFonts w:hint="eastAsia"/>
@@ -281,11 +244,6 @@
       </w:r>
     </w:p>
     <w:p>
-      <w:pPr>
-        <w:rPr>
-          <w:rFonts w:hint="eastAsia"/>
-        </w:rPr>
-      </w:pPr>
       <w:r>
         <w:rPr>
           <w:noProof/>
@@ -308,7 +266,7 @@
                     </pic:cNvPicPr>
                   </pic:nvPicPr>
                   <pic:blipFill>
-                    <a:blip r:embed="rId6"/>
+                    <a:blip r:embed="rId8"/>
                     <a:srcRect/>
                     <a:stretch>
                       <a:fillRect/>
@@ -337,19 +295,8 @@
         </w:drawing>
       </w:r>
     </w:p>
-    <w:p>
-      <w:pPr>
-        <w:rPr>
-          <w:rFonts w:hint="eastAsia"/>
-        </w:rPr>
-      </w:pPr>
-    </w:p>
-    <w:p>
-      <w:pPr>
-        <w:rPr>
-          <w:rFonts w:hint="eastAsia"/>
-        </w:rPr>
-      </w:pPr>
+    <w:p/>
+    <w:p>
       <w:r>
         <w:rPr>
           <w:rFonts w:hint="eastAsia"/>
@@ -394,7 +341,7 @@
                     </pic:cNvPicPr>
                   </pic:nvPicPr>
                   <pic:blipFill>
-                    <a:blip r:embed="rId7"/>
+                    <a:blip r:embed="rId9"/>
                     <a:srcRect b="9195"/>
                     <a:stretch>
                       <a:fillRect/>
@@ -452,21 +399,7 @@
         <w:rPr>
           <w:rFonts w:hint="eastAsia"/>
         </w:rPr>
-        <w:t xml:space="preserve">= </w:t>
-      </w:r>
-      <w:proofErr w:type="spellStart"/>
-      <w:r>
-        <w:rPr>
-          <w:rFonts w:hint="eastAsia"/>
-        </w:rPr>
-        <w:t>arctan</w:t>
-      </w:r>
-      <w:proofErr w:type="spellEnd"/>
-      <w:r>
-        <w:rPr>
-          <w:rFonts w:hint="eastAsia"/>
-        </w:rPr>
-        <w:t>[(249-205)/(550-20)]=4.75</w:t>
+        <w:t>= arctan[(249-205)/(550-20)]=4.75</w:t>
       </w:r>
       <w:r>
         <w:rPr>
@@ -483,6 +416,44 @@
     </w:sectPr>
   </w:body>
 </w:document>
+</file>
+
+<file path=word/endnotes.xml><?xml version="1.0" encoding="utf-8"?>
+<w:endnotes xmlns:ve="http://schemas.openxmlformats.org/markup-compatibility/2006" xmlns:o="urn:schemas-microsoft-com:office:office" xmlns:r="http://schemas.openxmlformats.org/officeDocument/2006/relationships" xmlns:m="http://schemas.openxmlformats.org/officeDocument/2006/math" xmlns:v="urn:schemas-microsoft-com:vml" xmlns:wp="http://schemas.openxmlformats.org/drawingml/2006/wordprocessingDrawing" xmlns:w10="urn:schemas-microsoft-com:office:word" xmlns:w="http://schemas.openxmlformats.org/wordprocessingml/2006/main" xmlns:wne="http://schemas.microsoft.com/office/word/2006/wordml">
+  <w:endnote w:type="separator" w:id="0">
+    <w:p>
+      <w:r>
+        <w:separator/>
+      </w:r>
+    </w:p>
+  </w:endnote>
+  <w:endnote w:type="continuationSeparator" w:id="1">
+    <w:p>
+      <w:r>
+        <w:continuationSeparator/>
+      </w:r>
+    </w:p>
+  </w:endnote>
+</w:endnotes>
+</file>
+
+<file path=word/footnotes.xml><?xml version="1.0" encoding="utf-8"?>
+<w:footnotes xmlns:ve="http://schemas.openxmlformats.org/markup-compatibility/2006" xmlns:o="urn:schemas-microsoft-com:office:office" xmlns:r="http://schemas.openxmlformats.org/officeDocument/2006/relationships" xmlns:m="http://schemas.openxmlformats.org/officeDocument/2006/math" xmlns:v="urn:schemas-microsoft-com:vml" xmlns:wp="http://schemas.openxmlformats.org/drawingml/2006/wordprocessingDrawing" xmlns:w10="urn:schemas-microsoft-com:office:word" xmlns:w="http://schemas.openxmlformats.org/wordprocessingml/2006/main" xmlns:wne="http://schemas.microsoft.com/office/word/2006/wordml">
+  <w:footnote w:type="separator" w:id="0">
+    <w:p>
+      <w:r>
+        <w:separator/>
+      </w:r>
+    </w:p>
+  </w:footnote>
+  <w:footnote w:type="continuationSeparator" w:id="1">
+    <w:p>
+      <w:r>
+        <w:continuationSeparator/>
+      </w:r>
+    </w:p>
+  </w:footnote>
+</w:footnotes>
 </file>
 
 <file path=word/styles.xml><?xml version="1.0" encoding="utf-8"?>
@@ -695,6 +666,75 @@
     <w:uiPriority w:val="99"/>
     <w:semiHidden/>
     <w:rsid w:val="003E07BF"/>
+    <w:rPr>
+      <w:sz w:val="18"/>
+      <w:szCs w:val="18"/>
+    </w:rPr>
+  </w:style>
+  <w:style w:type="paragraph" w:styleId="a4">
+    <w:name w:val="header"/>
+    <w:basedOn w:val="a"/>
+    <w:link w:val="Char0"/>
+    <w:uiPriority w:val="99"/>
+    <w:semiHidden/>
+    <w:unhideWhenUsed/>
+    <w:rsid w:val="00D33043"/>
+    <w:pPr>
+      <w:pBdr>
+        <w:bottom w:val="single" w:sz="6" w:space="1" w:color="auto"/>
+      </w:pBdr>
+      <w:tabs>
+        <w:tab w:val="center" w:pos="4153"/>
+        <w:tab w:val="right" w:pos="8306"/>
+      </w:tabs>
+      <w:snapToGrid w:val="0"/>
+      <w:jc w:val="center"/>
+    </w:pPr>
+    <w:rPr>
+      <w:sz w:val="18"/>
+      <w:szCs w:val="18"/>
+    </w:rPr>
+  </w:style>
+  <w:style w:type="character" w:customStyle="1" w:styleId="Char0">
+    <w:name w:val="页眉 Char"/>
+    <w:basedOn w:val="a0"/>
+    <w:link w:val="a4"/>
+    <w:uiPriority w:val="99"/>
+    <w:semiHidden/>
+    <w:rsid w:val="00D33043"/>
+    <w:rPr>
+      <w:sz w:val="18"/>
+      <w:szCs w:val="18"/>
+    </w:rPr>
+  </w:style>
+  <w:style w:type="paragraph" w:styleId="a5">
+    <w:name w:val="footer"/>
+    <w:basedOn w:val="a"/>
+    <w:link w:val="Char1"/>
+    <w:uiPriority w:val="99"/>
+    <w:semiHidden/>
+    <w:unhideWhenUsed/>
+    <w:rsid w:val="00D33043"/>
+    <w:pPr>
+      <w:tabs>
+        <w:tab w:val="center" w:pos="4153"/>
+        <w:tab w:val="right" w:pos="8306"/>
+      </w:tabs>
+      <w:snapToGrid w:val="0"/>
+      <w:jc w:val="left"/>
+    </w:pPr>
+    <w:rPr>
+      <w:sz w:val="18"/>
+      <w:szCs w:val="18"/>
+    </w:rPr>
+  </w:style>
+  <w:style w:type="character" w:customStyle="1" w:styleId="Char1">
+    <w:name w:val="页脚 Char"/>
+    <w:basedOn w:val="a0"/>
+    <w:link w:val="a5"/>
+    <w:uiPriority w:val="99"/>
+    <w:semiHidden/>
+    <w:rsid w:val="00D33043"/>
     <w:rPr>
       <w:sz w:val="18"/>
       <w:szCs w:val="18"/>

</xml_diff>